<commit_message>
Actualizamos .docx Diseño de la BBDD
</commit_message>
<xml_diff>
--- a/DISEÑO DE LA BASE DE DATOS.docx
+++ b/DISEÑO DE LA BASE DE DATOS.docx
@@ -1942,6 +1942,67 @@
       <w:pPr>
         <w:pStyle w:val="Subttulo"/>
       </w:pPr>
+      <w:r>
+        <w:rPr>
+          <w:noProof/>
+        </w:rPr>
+        <w:lastRenderedPageBreak/>
+        <w:drawing>
+          <wp:anchor distT="0" distB="0" distL="114300" distR="114300" simplePos="0" relativeHeight="251687936" behindDoc="0" locked="0" layoutInCell="1" allowOverlap="1" wp14:anchorId="2AA629D1" wp14:editId="17595D4D">
+            <wp:simplePos x="0" y="0"/>
+            <wp:positionH relativeFrom="column">
+              <wp:posOffset>2181225</wp:posOffset>
+            </wp:positionH>
+            <wp:positionV relativeFrom="paragraph">
+              <wp:posOffset>85725</wp:posOffset>
+            </wp:positionV>
+            <wp:extent cx="7471010" cy="6084000"/>
+            <wp:effectExtent l="0" t="0" r="0" b="0"/>
+            <wp:wrapSquare wrapText="bothSides"/>
+            <wp:docPr id="11" name="Imagen 11"/>
+            <wp:cNvGraphicFramePr>
+              <a:graphicFrameLocks xmlns:a="http://schemas.openxmlformats.org/drawingml/2006/main" noChangeAspect="1"/>
+            </wp:cNvGraphicFramePr>
+            <a:graphic xmlns:a="http://schemas.openxmlformats.org/drawingml/2006/main">
+              <a:graphicData uri="http://schemas.openxmlformats.org/drawingml/2006/picture">
+                <pic:pic xmlns:pic="http://schemas.openxmlformats.org/drawingml/2006/picture">
+                  <pic:nvPicPr>
+                    <pic:cNvPr id="11" name="DiagramaER_Proyecto.png"/>
+                    <pic:cNvPicPr/>
+                  </pic:nvPicPr>
+                  <pic:blipFill>
+                    <a:blip r:embed="rId8">
+                      <a:extLst>
+                        <a:ext uri="{28A0092B-C50C-407E-A947-70E740481C1C}">
+                          <a14:useLocalDpi xmlns:a14="http://schemas.microsoft.com/office/drawing/2010/main" val="0"/>
+                        </a:ext>
+                      </a:extLst>
+                    </a:blip>
+                    <a:stretch>
+                      <a:fillRect/>
+                    </a:stretch>
+                  </pic:blipFill>
+                  <pic:spPr>
+                    <a:xfrm>
+                      <a:off x="0" y="0"/>
+                      <a:ext cx="7471010" cy="6084000"/>
+                    </a:xfrm>
+                    <a:prstGeom prst="rect">
+                      <a:avLst/>
+                    </a:prstGeom>
+                  </pic:spPr>
+                </pic:pic>
+              </a:graphicData>
+            </a:graphic>
+            <wp14:sizeRelH relativeFrom="page">
+              <wp14:pctWidth>0</wp14:pctWidth>
+            </wp14:sizeRelH>
+            <wp14:sizeRelV relativeFrom="page">
+              <wp14:pctHeight>0</wp14:pctHeight>
+            </wp14:sizeRelV>
+          </wp:anchor>
+        </w:drawing>
+      </w:r>
     </w:p>
     <w:p>
       <w:pPr>
@@ -1985,66 +2046,6 @@
       <w:pPr>
         <w:pStyle w:val="Subttulo"/>
       </w:pPr>
-      <w:r>
-        <w:rPr>
-          <w:noProof/>
-        </w:rPr>
-        <w:drawing>
-          <wp:anchor distT="0" distB="0" distL="114300" distR="114300" simplePos="0" relativeHeight="251685888" behindDoc="0" locked="0" layoutInCell="1" allowOverlap="1" wp14:anchorId="087280D2" wp14:editId="3C2F21DB">
-            <wp:simplePos x="0" y="0"/>
-            <wp:positionH relativeFrom="column">
-              <wp:posOffset>1602740</wp:posOffset>
-            </wp:positionH>
-            <wp:positionV relativeFrom="paragraph">
-              <wp:posOffset>323443</wp:posOffset>
-            </wp:positionV>
-            <wp:extent cx="6645910" cy="4343400"/>
-            <wp:effectExtent l="0" t="0" r="2540" b="0"/>
-            <wp:wrapSquare wrapText="bothSides"/>
-            <wp:docPr id="9" name="Imagen 9"/>
-            <wp:cNvGraphicFramePr>
-              <a:graphicFrameLocks xmlns:a="http://schemas.openxmlformats.org/drawingml/2006/main" noChangeAspect="1"/>
-            </wp:cNvGraphicFramePr>
-            <a:graphic xmlns:a="http://schemas.openxmlformats.org/drawingml/2006/main">
-              <a:graphicData uri="http://schemas.openxmlformats.org/drawingml/2006/picture">
-                <pic:pic xmlns:pic="http://schemas.openxmlformats.org/drawingml/2006/picture">
-                  <pic:nvPicPr>
-                    <pic:cNvPr id="9" name="DiagramaER_Proyecto.png"/>
-                    <pic:cNvPicPr/>
-                  </pic:nvPicPr>
-                  <pic:blipFill>
-                    <a:blip r:embed="rId8">
-                      <a:extLst>
-                        <a:ext uri="{28A0092B-C50C-407E-A947-70E740481C1C}">
-                          <a14:useLocalDpi xmlns:a14="http://schemas.microsoft.com/office/drawing/2010/main" val="0"/>
-                        </a:ext>
-                      </a:extLst>
-                    </a:blip>
-                    <a:stretch>
-                      <a:fillRect/>
-                    </a:stretch>
-                  </pic:blipFill>
-                  <pic:spPr>
-                    <a:xfrm>
-                      <a:off x="0" y="0"/>
-                      <a:ext cx="6645910" cy="4343400"/>
-                    </a:xfrm>
-                    <a:prstGeom prst="rect">
-                      <a:avLst/>
-                    </a:prstGeom>
-                  </pic:spPr>
-                </pic:pic>
-              </a:graphicData>
-            </a:graphic>
-            <wp14:sizeRelH relativeFrom="page">
-              <wp14:pctWidth>0</wp14:pctWidth>
-            </wp14:sizeRelH>
-            <wp14:sizeRelV relativeFrom="page">
-              <wp14:pctHeight>0</wp14:pctHeight>
-            </wp14:sizeRelV>
-          </wp:anchor>
-        </w:drawing>
-      </w:r>
     </w:p>
     <w:p>
       <w:pPr>
@@ -2088,18 +2089,18 @@
           <w:noProof/>
         </w:rPr>
         <w:drawing>
-          <wp:anchor distT="0" distB="0" distL="114300" distR="114300" simplePos="0" relativeHeight="251686912" behindDoc="0" locked="0" layoutInCell="1" allowOverlap="1" wp14:anchorId="299AFA4B" wp14:editId="071D3E47">
+          <wp:anchor distT="0" distB="0" distL="114300" distR="114300" simplePos="0" relativeHeight="251688960" behindDoc="0" locked="0" layoutInCell="1" allowOverlap="1" wp14:anchorId="090AB791" wp14:editId="40C23FCA">
             <wp:simplePos x="0" y="0"/>
             <wp:positionH relativeFrom="column">
-              <wp:posOffset>812800</wp:posOffset>
+              <wp:posOffset>0</wp:posOffset>
             </wp:positionH>
             <wp:positionV relativeFrom="paragraph">
-              <wp:posOffset>207645</wp:posOffset>
+              <wp:posOffset>3175</wp:posOffset>
             </wp:positionV>
-            <wp:extent cx="8122875" cy="4680000"/>
-            <wp:effectExtent l="0" t="0" r="0" b="6350"/>
+            <wp:extent cx="9777730" cy="5092700"/>
+            <wp:effectExtent l="0" t="0" r="0" b="0"/>
             <wp:wrapSquare wrapText="bothSides"/>
-            <wp:docPr id="10" name="Imagen 10"/>
+            <wp:docPr id="12" name="Imagen 12"/>
             <wp:cNvGraphicFramePr>
               <a:graphicFrameLocks xmlns:a="http://schemas.openxmlformats.org/drawingml/2006/main" noChangeAspect="1"/>
             </wp:cNvGraphicFramePr>
@@ -2125,7 +2126,7 @@
                   <pic:spPr>
                     <a:xfrm>
                       <a:off x="0" y="0"/>
-                      <a:ext cx="8122875" cy="4680000"/>
+                      <a:ext cx="9777730" cy="5092700"/>
                     </a:xfrm>
                     <a:prstGeom prst="rect">
                       <a:avLst/>
@@ -2211,6 +2212,7 @@
         <w:docPartUnique/>
       </w:docPartObj>
     </w:sdtPr>
+    <w:sdtEndPr/>
     <w:sdtContent>
       <w:p>
         <w:pPr>

</xml_diff>

<commit_message>
Actualizamos MER y añadimos ddl.sql
</commit_message>
<xml_diff>
--- a/DISEÑO DE LA BASE DE DATOS.docx
+++ b/DISEÑO DE LA BASE DE DATOS.docx
@@ -1940,7 +1940,11 @@
     </w:p>
     <w:p>
       <w:pPr>
-        <w:pStyle w:val="Subttulo"/>
+        <w:spacing w:line="360" w:lineRule="auto"/>
+        <w:jc w:val="both"/>
+        <w:rPr>
+          <w:rFonts w:ascii="Rosario" w:hAnsi="Rosario"/>
+        </w:rPr>
       </w:pPr>
       <w:r>
         <w:rPr>
@@ -1948,18 +1952,18 @@
         </w:rPr>
         <w:lastRenderedPageBreak/>
         <w:drawing>
-          <wp:anchor distT="0" distB="0" distL="114300" distR="114300" simplePos="0" relativeHeight="251687936" behindDoc="0" locked="0" layoutInCell="1" allowOverlap="1" wp14:anchorId="2AA629D1" wp14:editId="17595D4D">
+          <wp:anchor distT="0" distB="0" distL="114300" distR="114300" simplePos="0" relativeHeight="251689984" behindDoc="0" locked="0" layoutInCell="1" allowOverlap="1" wp14:anchorId="08855BB1" wp14:editId="3CCCFD8E">
             <wp:simplePos x="0" y="0"/>
             <wp:positionH relativeFrom="column">
-              <wp:posOffset>2181225</wp:posOffset>
+              <wp:posOffset>1875246</wp:posOffset>
             </wp:positionH>
             <wp:positionV relativeFrom="paragraph">
-              <wp:posOffset>85725</wp:posOffset>
+              <wp:posOffset>0</wp:posOffset>
             </wp:positionV>
-            <wp:extent cx="7471010" cy="6084000"/>
-            <wp:effectExtent l="0" t="0" r="0" b="0"/>
+            <wp:extent cx="7731125" cy="6299835"/>
+            <wp:effectExtent l="0" t="0" r="3175" b="5715"/>
             <wp:wrapSquare wrapText="bothSides"/>
-            <wp:docPr id="11" name="Imagen 11"/>
+            <wp:docPr id="9" name="Imagen 9"/>
             <wp:cNvGraphicFramePr>
               <a:graphicFrameLocks xmlns:a="http://schemas.openxmlformats.org/drawingml/2006/main" noChangeAspect="1"/>
             </wp:cNvGraphicFramePr>
@@ -1967,7 +1971,7 @@
               <a:graphicData uri="http://schemas.openxmlformats.org/drawingml/2006/picture">
                 <pic:pic xmlns:pic="http://schemas.openxmlformats.org/drawingml/2006/picture">
                   <pic:nvPicPr>
-                    <pic:cNvPr id="11" name="DiagramaER_Proyecto.png"/>
+                    <pic:cNvPr id="9" name="DiagramaER_Proyecto.png"/>
                     <pic:cNvPicPr/>
                   </pic:nvPicPr>
                   <pic:blipFill>
@@ -1985,7 +1989,7 @@
                   <pic:spPr>
                     <a:xfrm>
                       <a:off x="0" y="0"/>
-                      <a:ext cx="7471010" cy="6084000"/>
+                      <a:ext cx="7731125" cy="6299835"/>
                     </a:xfrm>
                     <a:prstGeom prst="rect">
                       <a:avLst/>
@@ -2003,15 +2007,6 @@
           </wp:anchor>
         </w:drawing>
       </w:r>
-    </w:p>
-    <w:p>
-      <w:pPr>
-        <w:spacing w:line="360" w:lineRule="auto"/>
-        <w:jc w:val="both"/>
-        <w:rPr>
-          <w:rFonts w:ascii="Rosario" w:hAnsi="Rosario"/>
-        </w:rPr>
-      </w:pPr>
       <w:r>
         <w:rPr>
           <w:rFonts w:ascii="Rosario" w:hAnsi="Rosario"/>
@@ -2030,16 +2025,13 @@
           <w:i/>
           <w:iCs/>
         </w:rPr>
-        <w:t>(las claves primarias no están subrayadas porque no encontraba la opción en el programa…)</w:t>
+        <w:t>(las claves primarias no están subrayadas porque no encontraba la opción en el programa…):</w:t>
       </w:r>
-      <w:r>
-        <w:rPr>
-          <w:rFonts w:ascii="Rosario" w:hAnsi="Rosario"/>
-          <w:i/>
-          <w:iCs/>
-        </w:rPr>
-        <w:t>:</w:t>
-      </w:r>
+    </w:p>
+    <w:p>
+      <w:pPr>
+        <w:pStyle w:val="Subttulo"/>
+      </w:pPr>
     </w:p>
     <w:p/>
     <w:p>
@@ -2083,24 +2075,15 @@
       </w:r>
     </w:p>
     <w:p>
-      <w:bookmarkStart w:id="0" w:name="_GoBack"/>
       <w:r>
         <w:rPr>
           <w:noProof/>
         </w:rPr>
         <w:drawing>
-          <wp:anchor distT="0" distB="0" distL="114300" distR="114300" simplePos="0" relativeHeight="251688960" behindDoc="0" locked="0" layoutInCell="1" allowOverlap="1" wp14:anchorId="090AB791" wp14:editId="40C23FCA">
-            <wp:simplePos x="0" y="0"/>
-            <wp:positionH relativeFrom="column">
-              <wp:posOffset>0</wp:posOffset>
-            </wp:positionH>
-            <wp:positionV relativeFrom="paragraph">
-              <wp:posOffset>3175</wp:posOffset>
-            </wp:positionV>
-            <wp:extent cx="9777730" cy="5092700"/>
-            <wp:effectExtent l="0" t="0" r="0" b="0"/>
-            <wp:wrapSquare wrapText="bothSides"/>
-            <wp:docPr id="12" name="Imagen 12"/>
+          <wp:inline distT="0" distB="0" distL="0" distR="0" wp14:anchorId="301CB3A5" wp14:editId="55067E2C">
+            <wp:extent cx="9777730" cy="5560060"/>
+            <wp:effectExtent l="0" t="0" r="0" b="2540"/>
+            <wp:docPr id="11" name="Imagen 11"/>
             <wp:cNvGraphicFramePr>
               <a:graphicFrameLocks xmlns:a="http://schemas.openxmlformats.org/drawingml/2006/main" noChangeAspect="1"/>
             </wp:cNvGraphicFramePr>
@@ -2112,13 +2095,7 @@
                     <pic:cNvPicPr/>
                   </pic:nvPicPr>
                   <pic:blipFill>
-                    <a:blip r:embed="rId9">
-                      <a:extLst>
-                        <a:ext uri="{28A0092B-C50C-407E-A947-70E740481C1C}">
-                          <a14:useLocalDpi xmlns:a14="http://schemas.microsoft.com/office/drawing/2010/main" val="0"/>
-                        </a:ext>
-                      </a:extLst>
-                    </a:blip>
+                    <a:blip r:embed="rId9"/>
                     <a:stretch>
                       <a:fillRect/>
                     </a:stretch>
@@ -2126,7 +2103,7 @@
                   <pic:spPr>
                     <a:xfrm>
                       <a:off x="0" y="0"/>
-                      <a:ext cx="9777730" cy="5092700"/>
+                      <a:ext cx="9777730" cy="5560060"/>
                     </a:xfrm>
                     <a:prstGeom prst="rect">
                       <a:avLst/>
@@ -2135,15 +2112,10 @@
                 </pic:pic>
               </a:graphicData>
             </a:graphic>
-            <wp14:sizeRelH relativeFrom="page">
-              <wp14:pctWidth>0</wp14:pctWidth>
-            </wp14:sizeRelH>
-            <wp14:sizeRelV relativeFrom="page">
-              <wp14:pctHeight>0</wp14:pctHeight>
-            </wp14:sizeRelV>
-          </wp:anchor>
+          </wp:inline>
         </w:drawing>
       </w:r>
+      <w:bookmarkStart w:id="0" w:name="_GoBack"/>
       <w:bookmarkEnd w:id="0"/>
     </w:p>
     <w:p>

</xml_diff>

<commit_message>
Actualizamos MER y añadimos ddl_proyecto.sql
</commit_message>
<xml_diff>
--- a/DISEÑO DE LA BASE DE DATOS.docx
+++ b/DISEÑO DE LA BASE DE DATOS.docx
@@ -1948,22 +1948,23 @@
       </w:pPr>
       <w:r>
         <w:rPr>
+          <w:rFonts w:ascii="Rosario" w:hAnsi="Rosario"/>
           <w:noProof/>
         </w:rPr>
         <w:lastRenderedPageBreak/>
         <w:drawing>
-          <wp:anchor distT="0" distB="0" distL="114300" distR="114300" simplePos="0" relativeHeight="251689984" behindDoc="0" locked="0" layoutInCell="1" allowOverlap="1" wp14:anchorId="08855BB1" wp14:editId="3CCCFD8E">
+          <wp:anchor distT="0" distB="0" distL="114300" distR="114300" simplePos="0" relativeHeight="251685888" behindDoc="0" locked="0" layoutInCell="1" allowOverlap="1" wp14:anchorId="680BEBE7" wp14:editId="7EC4E39A">
             <wp:simplePos x="0" y="0"/>
             <wp:positionH relativeFrom="column">
-              <wp:posOffset>1875246</wp:posOffset>
+              <wp:posOffset>1905000</wp:posOffset>
             </wp:positionH>
             <wp:positionV relativeFrom="paragraph">
-              <wp:posOffset>0</wp:posOffset>
+              <wp:posOffset>66675</wp:posOffset>
             </wp:positionV>
-            <wp:extent cx="7731125" cy="6299835"/>
-            <wp:effectExtent l="0" t="0" r="3175" b="5715"/>
+            <wp:extent cx="7822726" cy="5760000"/>
+            <wp:effectExtent l="0" t="0" r="6985" b="0"/>
             <wp:wrapSquare wrapText="bothSides"/>
-            <wp:docPr id="9" name="Imagen 9"/>
+            <wp:docPr id="10" name="Imagen 10"/>
             <wp:cNvGraphicFramePr>
               <a:graphicFrameLocks xmlns:a="http://schemas.openxmlformats.org/drawingml/2006/main" noChangeAspect="1"/>
             </wp:cNvGraphicFramePr>
@@ -1971,7 +1972,7 @@
               <a:graphicData uri="http://schemas.openxmlformats.org/drawingml/2006/picture">
                 <pic:pic xmlns:pic="http://schemas.openxmlformats.org/drawingml/2006/picture">
                   <pic:nvPicPr>
-                    <pic:cNvPr id="9" name="DiagramaER_Proyecto.png"/>
+                    <pic:cNvPr id="10" name="DiagramaER_Proyecto.png"/>
                     <pic:cNvPicPr/>
                   </pic:nvPicPr>
                   <pic:blipFill>
@@ -1989,7 +1990,7 @@
                   <pic:spPr>
                     <a:xfrm>
                       <a:off x="0" y="0"/>
-                      <a:ext cx="7731125" cy="6299835"/>
+                      <a:ext cx="7822726" cy="5760000"/>
                     </a:xfrm>
                     <a:prstGeom prst="rect">
                       <a:avLst/>
@@ -2067,23 +2068,24 @@
           <w:rFonts w:ascii="Rosario" w:hAnsi="Rosario"/>
         </w:rPr>
       </w:pPr>
-      <w:r>
-        <w:rPr>
-          <w:rFonts w:ascii="Rosario" w:hAnsi="Rosario"/>
-        </w:rPr>
-        <w:t>A continuación, se adjunta el modelo lógico obtenido:</w:t>
-      </w:r>
-    </w:p>
-    <w:p>
+      <w:bookmarkStart w:id="0" w:name="_GoBack"/>
       <w:r>
         <w:rPr>
           <w:noProof/>
         </w:rPr>
         <w:drawing>
-          <wp:inline distT="0" distB="0" distL="0" distR="0" wp14:anchorId="301CB3A5" wp14:editId="55067E2C">
-            <wp:extent cx="9777730" cy="5560060"/>
-            <wp:effectExtent l="0" t="0" r="0" b="2540"/>
-            <wp:docPr id="11" name="Imagen 11"/>
+          <wp:anchor distT="0" distB="0" distL="114300" distR="114300" simplePos="0" relativeHeight="251686912" behindDoc="0" locked="0" layoutInCell="1" allowOverlap="1" wp14:anchorId="488E67A6" wp14:editId="38431FF4">
+            <wp:simplePos x="0" y="0"/>
+            <wp:positionH relativeFrom="column">
+              <wp:posOffset>0</wp:posOffset>
+            </wp:positionH>
+            <wp:positionV relativeFrom="paragraph">
+              <wp:posOffset>390525</wp:posOffset>
+            </wp:positionV>
+            <wp:extent cx="9777730" cy="5556885"/>
+            <wp:effectExtent l="0" t="0" r="0" b="5715"/>
+            <wp:wrapSquare wrapText="bothSides"/>
+            <wp:docPr id="12" name="Imagen 12"/>
             <wp:cNvGraphicFramePr>
               <a:graphicFrameLocks xmlns:a="http://schemas.openxmlformats.org/drawingml/2006/main" noChangeAspect="1"/>
             </wp:cNvGraphicFramePr>
@@ -2095,7 +2097,13 @@
                     <pic:cNvPicPr/>
                   </pic:nvPicPr>
                   <pic:blipFill>
-                    <a:blip r:embed="rId9"/>
+                    <a:blip r:embed="rId9">
+                      <a:extLst>
+                        <a:ext uri="{28A0092B-C50C-407E-A947-70E740481C1C}">
+                          <a14:useLocalDpi xmlns:a14="http://schemas.microsoft.com/office/drawing/2010/main" val="0"/>
+                        </a:ext>
+                      </a:extLst>
+                    </a:blip>
                     <a:stretch>
                       <a:fillRect/>
                     </a:stretch>
@@ -2103,7 +2111,7 @@
                   <pic:spPr>
                     <a:xfrm>
                       <a:off x="0" y="0"/>
-                      <a:ext cx="9777730" cy="5560060"/>
+                      <a:ext cx="9777730" cy="5556885"/>
                     </a:xfrm>
                     <a:prstGeom prst="rect">
                       <a:avLst/>
@@ -2112,12 +2120,24 @@
                 </pic:pic>
               </a:graphicData>
             </a:graphic>
-          </wp:inline>
+            <wp14:sizeRelH relativeFrom="page">
+              <wp14:pctWidth>0</wp14:pctWidth>
+            </wp14:sizeRelH>
+            <wp14:sizeRelV relativeFrom="page">
+              <wp14:pctHeight>0</wp14:pctHeight>
+            </wp14:sizeRelV>
+          </wp:anchor>
         </w:drawing>
       </w:r>
-      <w:bookmarkStart w:id="0" w:name="_GoBack"/>
       <w:bookmarkEnd w:id="0"/>
+      <w:r>
+        <w:rPr>
+          <w:rFonts w:ascii="Rosario" w:hAnsi="Rosario"/>
+        </w:rPr>
+        <w:t>A continuación, se adjunta el modelo lógico obtenido:</w:t>
+      </w:r>
     </w:p>
+    <w:p/>
     <w:p>
       <w:pPr>
         <w:pStyle w:val="Subttulo"/>

</xml_diff>